<commit_message>
Fixed I2S In Block Document
</commit_message>
<xml_diff>
--- a/proj_asic/docs/Block Documents/i2sin Block Document.docx
+++ b/proj_asic/docs/Block Documents/i2sin Block Document.docx
@@ -715,24 +715,28 @@
             <w:r>
               <w:rPr>
                 <w:b w:val="0"/>
+                <w:highlight w:val="yellow"/>
               </w:rPr>
               <w:t>i2s</w:t>
             </w:r>
             <w:r>
               <w:rPr>
                 <w:b w:val="0"/>
+                <w:highlight w:val="yellow"/>
               </w:rPr>
               <w:t>i</w:t>
             </w:r>
             <w:r>
               <w:rPr>
                 <w:b w:val="0"/>
+                <w:highlight w:val="yellow"/>
               </w:rPr>
               <w:t>_</w:t>
             </w:r>
             <w:r>
               <w:rPr>
                 <w:b w:val="0"/>
+                <w:highlight w:val="yellow"/>
               </w:rPr>
               <w:t>en</w:t>
             </w:r>
@@ -792,7 +796,7 @@
           <w:tcPr>
             <w:cnfStyle w:val="001000000000" w:firstRow="0" w:lastRow="0" w:firstColumn="1" w:lastColumn="0" w:oddVBand="0" w:evenVBand="0" w:oddHBand="0" w:evenHBand="0" w:firstRowFirstColumn="0" w:firstRowLastColumn="0" w:lastRowFirstColumn="0" w:lastRowLastColumn="0"/>
             <w:tcW w:w="1890" w:type="dxa"/>
-            <w:shd w:val="clear" w:color="auto" w:fill="DEEAF6" w:themeFill="accent1" w:themeFillTint="33"/>
+            <w:shd w:val="clear" w:color="auto" w:fill="F2F2F2" w:themeFill="background1" w:themeFillShade="F2"/>
           </w:tcPr>
           <w:p>
             <w:pPr>
@@ -826,7 +830,7 @@
         <w:tc>
           <w:tcPr>
             <w:tcW w:w="1623" w:type="dxa"/>
-            <w:shd w:val="clear" w:color="auto" w:fill="DEEAF6" w:themeFill="accent1" w:themeFillTint="33"/>
+            <w:shd w:val="clear" w:color="auto" w:fill="F2F2F2" w:themeFill="background1" w:themeFillShade="F2"/>
           </w:tcPr>
           <w:p>
             <w:pPr>
@@ -841,7 +845,7 @@
         <w:tc>
           <w:tcPr>
             <w:tcW w:w="1257" w:type="dxa"/>
-            <w:shd w:val="clear" w:color="auto" w:fill="DEEAF6" w:themeFill="accent1" w:themeFillTint="33"/>
+            <w:shd w:val="clear" w:color="auto" w:fill="F2F2F2" w:themeFill="background1" w:themeFillShade="F2"/>
           </w:tcPr>
           <w:p>
             <w:pPr>
@@ -856,7 +860,7 @@
         <w:tc>
           <w:tcPr>
             <w:tcW w:w="4580" w:type="dxa"/>
-            <w:shd w:val="clear" w:color="auto" w:fill="DEEAF6" w:themeFill="accent1" w:themeFillTint="33"/>
+            <w:shd w:val="clear" w:color="auto" w:fill="F2F2F2" w:themeFill="background1" w:themeFillShade="F2"/>
           </w:tcPr>
           <w:p>
             <w:pPr>
@@ -874,7 +878,7 @@
           <w:tcPr>
             <w:cnfStyle w:val="001000000000" w:firstRow="0" w:lastRow="0" w:firstColumn="1" w:lastColumn="0" w:oddVBand="0" w:evenVBand="0" w:oddHBand="0" w:evenHBand="0" w:firstRowFirstColumn="0" w:firstRowLastColumn="0" w:lastRowFirstColumn="0" w:lastRowLastColumn="0"/>
             <w:tcW w:w="1890" w:type="dxa"/>
-            <w:shd w:val="clear" w:color="auto" w:fill="DEEAF6" w:themeFill="accent1" w:themeFillTint="33"/>
+            <w:shd w:val="clear" w:color="auto" w:fill="F2F2F2" w:themeFill="background1" w:themeFillShade="F2"/>
           </w:tcPr>
           <w:p>
             <w:pPr>
@@ -899,7 +903,7 @@
         <w:tc>
           <w:tcPr>
             <w:tcW w:w="1623" w:type="dxa"/>
-            <w:shd w:val="clear" w:color="auto" w:fill="DEEAF6" w:themeFill="accent1" w:themeFillTint="33"/>
+            <w:shd w:val="clear" w:color="auto" w:fill="F2F2F2" w:themeFill="background1" w:themeFillShade="F2"/>
           </w:tcPr>
           <w:p>
             <w:pPr>
@@ -914,7 +918,7 @@
         <w:tc>
           <w:tcPr>
             <w:tcW w:w="1257" w:type="dxa"/>
-            <w:shd w:val="clear" w:color="auto" w:fill="DEEAF6" w:themeFill="accent1" w:themeFillTint="33"/>
+            <w:shd w:val="clear" w:color="auto" w:fill="F2F2F2" w:themeFill="background1" w:themeFillShade="F2"/>
           </w:tcPr>
           <w:p>
             <w:pPr>
@@ -929,7 +933,7 @@
         <w:tc>
           <w:tcPr>
             <w:tcW w:w="4580" w:type="dxa"/>
-            <w:shd w:val="clear" w:color="auto" w:fill="DEEAF6" w:themeFill="accent1" w:themeFillTint="33"/>
+            <w:shd w:val="clear" w:color="auto" w:fill="F2F2F2" w:themeFill="background1" w:themeFillShade="F2"/>
           </w:tcPr>
           <w:p>
             <w:pPr>
@@ -959,18 +963,14 @@
                 <w:b w:val="0"/>
               </w:rPr>
             </w:pPr>
-            <w:r>
-              <w:rPr>
-                <w:b w:val="0"/>
-              </w:rPr>
-              <w:t>i2si</w:t>
-            </w:r>
-            <w:r>
-              <w:rPr>
-                <w:b w:val="0"/>
-              </w:rPr>
-              <w:t>_lft</w:t>
-            </w:r>
+            <w:proofErr w:type="spellStart"/>
+            <w:r>
+              <w:rPr>
+                <w:b w:val="0"/>
+              </w:rPr>
+              <w:t>rf_bist_start_val</w:t>
+            </w:r>
+            <w:proofErr w:type="spellEnd"/>
           </w:p>
         </w:tc>
         <w:tc>
@@ -984,7 +984,7 @@
               <w:cnfStyle w:val="000000100000" w:firstRow="0" w:lastRow="0" w:firstColumn="0" w:lastColumn="0" w:oddVBand="0" w:evenVBand="0" w:oddHBand="1" w:evenHBand="0" w:firstRowFirstColumn="0" w:firstRowLastColumn="0" w:lastRowFirstColumn="0" w:lastRowLastColumn="0"/>
             </w:pPr>
             <w:r>
-              <w:t>out</w:t>
+              <w:t>in</w:t>
             </w:r>
           </w:p>
         </w:tc>
@@ -1014,7 +1014,7 @@
               <w:cnfStyle w:val="000000100000" w:firstRow="0" w:lastRow="0" w:firstColumn="0" w:lastColumn="0" w:oddVBand="0" w:evenVBand="0" w:oddHBand="1" w:evenHBand="0" w:firstRowFirstColumn="0" w:firstRowLastColumn="0" w:lastRowFirstColumn="0" w:lastRowLastColumn="0"/>
             </w:pPr>
             <w:r>
-              <w:t>Left Parallel Digital Audio</w:t>
+              <w:t>Start Value</w:t>
             </w:r>
           </w:p>
         </w:tc>
@@ -1033,6 +1033,226 @@
                 <w:b w:val="0"/>
               </w:rPr>
             </w:pPr>
+            <w:proofErr w:type="spellStart"/>
+            <w:r>
+              <w:rPr>
+                <w:b w:val="0"/>
+              </w:rPr>
+              <w:t>rf_bist_inc</w:t>
+            </w:r>
+            <w:proofErr w:type="spellEnd"/>
+          </w:p>
+        </w:tc>
+        <w:tc>
+          <w:tcPr>
+            <w:tcW w:w="1623" w:type="dxa"/>
+            <w:shd w:val="clear" w:color="auto" w:fill="F2F2F2" w:themeFill="background1" w:themeFillShade="F2"/>
+          </w:tcPr>
+          <w:p>
+            <w:pPr>
+              <w:jc w:val="center"/>
+              <w:cnfStyle w:val="000000000000" w:firstRow="0" w:lastRow="0" w:firstColumn="0" w:lastColumn="0" w:oddVBand="0" w:evenVBand="0" w:oddHBand="0" w:evenHBand="0" w:firstRowFirstColumn="0" w:firstRowLastColumn="0" w:lastRowFirstColumn="0" w:lastRowLastColumn="0"/>
+            </w:pPr>
+            <w:r>
+              <w:t>in</w:t>
+            </w:r>
+          </w:p>
+        </w:tc>
+        <w:tc>
+          <w:tcPr>
+            <w:tcW w:w="1257" w:type="dxa"/>
+            <w:shd w:val="clear" w:color="auto" w:fill="F2F2F2" w:themeFill="background1" w:themeFillShade="F2"/>
+          </w:tcPr>
+          <w:p>
+            <w:pPr>
+              <w:jc w:val="center"/>
+              <w:cnfStyle w:val="000000000000" w:firstRow="0" w:lastRow="0" w:firstColumn="0" w:lastColumn="0" w:oddVBand="0" w:evenVBand="0" w:oddHBand="0" w:evenHBand="0" w:firstRowFirstColumn="0" w:firstRowLastColumn="0" w:lastRowFirstColumn="0" w:lastRowLastColumn="0"/>
+            </w:pPr>
+            <w:r>
+              <w:t>8</w:t>
+            </w:r>
+          </w:p>
+        </w:tc>
+        <w:tc>
+          <w:tcPr>
+            <w:tcW w:w="4580" w:type="dxa"/>
+            <w:shd w:val="clear" w:color="auto" w:fill="F2F2F2" w:themeFill="background1" w:themeFillShade="F2"/>
+          </w:tcPr>
+          <w:p>
+            <w:pPr>
+              <w:jc w:val="center"/>
+              <w:cnfStyle w:val="000000000000" w:firstRow="0" w:lastRow="0" w:firstColumn="0" w:lastColumn="0" w:oddVBand="0" w:evenVBand="0" w:oddHBand="0" w:evenHBand="0" w:firstRowFirstColumn="0" w:firstRowLastColumn="0" w:lastRowFirstColumn="0" w:lastRowLastColumn="0"/>
+            </w:pPr>
+            <w:r>
+              <w:t>Increment</w:t>
+            </w:r>
+          </w:p>
+        </w:tc>
+      </w:tr>
+      <w:tr>
+        <w:trPr>
+          <w:cnfStyle w:val="000000100000" w:firstRow="0" w:lastRow="0" w:firstColumn="0" w:lastColumn="0" w:oddVBand="0" w:evenVBand="0" w:oddHBand="1" w:evenHBand="0" w:firstRowFirstColumn="0" w:firstRowLastColumn="0" w:lastRowFirstColumn="0" w:lastRowLastColumn="0"/>
+        </w:trPr>
+        <w:tc>
+          <w:tcPr>
+            <w:cnfStyle w:val="001000000000" w:firstRow="0" w:lastRow="0" w:firstColumn="1" w:lastColumn="0" w:oddVBand="0" w:evenVBand="0" w:oddHBand="0" w:evenHBand="0" w:firstRowFirstColumn="0" w:firstRowLastColumn="0" w:lastRowFirstColumn="0" w:lastRowLastColumn="0"/>
+            <w:tcW w:w="1890" w:type="dxa"/>
+            <w:shd w:val="clear" w:color="auto" w:fill="F2F2F2" w:themeFill="background1" w:themeFillShade="F2"/>
+          </w:tcPr>
+          <w:p>
+            <w:pPr>
+              <w:jc w:val="center"/>
+              <w:rPr>
+                <w:b w:val="0"/>
+              </w:rPr>
+            </w:pPr>
+            <w:proofErr w:type="spellStart"/>
+            <w:r>
+              <w:rPr>
+                <w:b w:val="0"/>
+              </w:rPr>
+              <w:t>rf_bist_up_limit</w:t>
+            </w:r>
+            <w:proofErr w:type="spellEnd"/>
+          </w:p>
+        </w:tc>
+        <w:tc>
+          <w:tcPr>
+            <w:tcW w:w="1623" w:type="dxa"/>
+            <w:shd w:val="clear" w:color="auto" w:fill="F2F2F2" w:themeFill="background1" w:themeFillShade="F2"/>
+          </w:tcPr>
+          <w:p>
+            <w:pPr>
+              <w:jc w:val="center"/>
+              <w:cnfStyle w:val="000000100000" w:firstRow="0" w:lastRow="0" w:firstColumn="0" w:lastColumn="0" w:oddVBand="0" w:evenVBand="0" w:oddHBand="1" w:evenHBand="0" w:firstRowFirstColumn="0" w:firstRowLastColumn="0" w:lastRowFirstColumn="0" w:lastRowLastColumn="0"/>
+            </w:pPr>
+            <w:r>
+              <w:t>in</w:t>
+            </w:r>
+          </w:p>
+        </w:tc>
+        <w:tc>
+          <w:tcPr>
+            <w:tcW w:w="1257" w:type="dxa"/>
+            <w:shd w:val="clear" w:color="auto" w:fill="F2F2F2" w:themeFill="background1" w:themeFillShade="F2"/>
+          </w:tcPr>
+          <w:p>
+            <w:pPr>
+              <w:jc w:val="center"/>
+              <w:cnfStyle w:val="000000100000" w:firstRow="0" w:lastRow="0" w:firstColumn="0" w:lastColumn="0" w:oddVBand="0" w:evenVBand="0" w:oddHBand="1" w:evenHBand="0" w:firstRowFirstColumn="0" w:firstRowLastColumn="0" w:lastRowFirstColumn="0" w:lastRowLastColumn="0"/>
+            </w:pPr>
+            <w:r>
+              <w:t>16</w:t>
+            </w:r>
+          </w:p>
+        </w:tc>
+        <w:tc>
+          <w:tcPr>
+            <w:tcW w:w="4580" w:type="dxa"/>
+            <w:shd w:val="clear" w:color="auto" w:fill="F2F2F2" w:themeFill="background1" w:themeFillShade="F2"/>
+          </w:tcPr>
+          <w:p>
+            <w:pPr>
+              <w:jc w:val="center"/>
+              <w:cnfStyle w:val="000000100000" w:firstRow="0" w:lastRow="0" w:firstColumn="0" w:lastColumn="0" w:oddVBand="0" w:evenVBand="0" w:oddHBand="1" w:evenHBand="0" w:firstRowFirstColumn="0" w:firstRowLastColumn="0" w:lastRowFirstColumn="0" w:lastRowLastColumn="0"/>
+            </w:pPr>
+            <w:r>
+              <w:t>Upper Limit</w:t>
+            </w:r>
+          </w:p>
+        </w:tc>
+      </w:tr>
+      <w:tr>
+        <w:tc>
+          <w:tcPr>
+            <w:cnfStyle w:val="001000000000" w:firstRow="0" w:lastRow="0" w:firstColumn="1" w:lastColumn="0" w:oddVBand="0" w:evenVBand="0" w:oddHBand="0" w:evenHBand="0" w:firstRowFirstColumn="0" w:firstRowLastColumn="0" w:lastRowFirstColumn="0" w:lastRowLastColumn="0"/>
+            <w:tcW w:w="1890" w:type="dxa"/>
+            <w:shd w:val="clear" w:color="auto" w:fill="DEEAF6" w:themeFill="accent1" w:themeFillTint="33"/>
+          </w:tcPr>
+          <w:p>
+            <w:pPr>
+              <w:jc w:val="center"/>
+              <w:rPr>
+                <w:b w:val="0"/>
+              </w:rPr>
+            </w:pPr>
+            <w:r>
+              <w:rPr>
+                <w:b w:val="0"/>
+              </w:rPr>
+              <w:t>i2si</w:t>
+            </w:r>
+            <w:r>
+              <w:rPr>
+                <w:b w:val="0"/>
+              </w:rPr>
+              <w:t>_lft</w:t>
+            </w:r>
+          </w:p>
+        </w:tc>
+        <w:tc>
+          <w:tcPr>
+            <w:tcW w:w="1623" w:type="dxa"/>
+            <w:shd w:val="clear" w:color="auto" w:fill="DEEAF6" w:themeFill="accent1" w:themeFillTint="33"/>
+          </w:tcPr>
+          <w:p>
+            <w:pPr>
+              <w:jc w:val="center"/>
+              <w:cnfStyle w:val="000000000000" w:firstRow="0" w:lastRow="0" w:firstColumn="0" w:lastColumn="0" w:oddVBand="0" w:evenVBand="0" w:oddHBand="0" w:evenHBand="0" w:firstRowFirstColumn="0" w:firstRowLastColumn="0" w:lastRowFirstColumn="0" w:lastRowLastColumn="0"/>
+            </w:pPr>
+            <w:r>
+              <w:t>out</w:t>
+            </w:r>
+          </w:p>
+        </w:tc>
+        <w:tc>
+          <w:tcPr>
+            <w:tcW w:w="1257" w:type="dxa"/>
+            <w:shd w:val="clear" w:color="auto" w:fill="DEEAF6" w:themeFill="accent1" w:themeFillTint="33"/>
+          </w:tcPr>
+          <w:p>
+            <w:pPr>
+              <w:jc w:val="center"/>
+              <w:cnfStyle w:val="000000000000" w:firstRow="0" w:lastRow="0" w:firstColumn="0" w:lastColumn="0" w:oddVBand="0" w:evenVBand="0" w:oddHBand="0" w:evenHBand="0" w:firstRowFirstColumn="0" w:firstRowLastColumn="0" w:lastRowFirstColumn="0" w:lastRowLastColumn="0"/>
+            </w:pPr>
+            <w:r>
+              <w:t>16</w:t>
+            </w:r>
+          </w:p>
+        </w:tc>
+        <w:tc>
+          <w:tcPr>
+            <w:tcW w:w="4580" w:type="dxa"/>
+            <w:shd w:val="clear" w:color="auto" w:fill="DEEAF6" w:themeFill="accent1" w:themeFillTint="33"/>
+          </w:tcPr>
+          <w:p>
+            <w:pPr>
+              <w:jc w:val="center"/>
+              <w:cnfStyle w:val="000000000000" w:firstRow="0" w:lastRow="0" w:firstColumn="0" w:lastColumn="0" w:oddVBand="0" w:evenVBand="0" w:oddHBand="0" w:evenHBand="0" w:firstRowFirstColumn="0" w:firstRowLastColumn="0" w:lastRowFirstColumn="0" w:lastRowLastColumn="0"/>
+            </w:pPr>
+            <w:r>
+              <w:t>Left Parallel Digital Audio</w:t>
+            </w:r>
+          </w:p>
+        </w:tc>
+      </w:tr>
+      <w:tr>
+        <w:trPr>
+          <w:cnfStyle w:val="000000100000" w:firstRow="0" w:lastRow="0" w:firstColumn="0" w:lastColumn="0" w:oddVBand="0" w:evenVBand="0" w:oddHBand="1" w:evenHBand="0" w:firstRowFirstColumn="0" w:firstRowLastColumn="0" w:lastRowFirstColumn="0" w:lastRowLastColumn="0"/>
+        </w:trPr>
+        <w:tc>
+          <w:tcPr>
+            <w:cnfStyle w:val="001000000000" w:firstRow="0" w:lastRow="0" w:firstColumn="1" w:lastColumn="0" w:oddVBand="0" w:evenVBand="0" w:oddHBand="0" w:evenHBand="0" w:firstRowFirstColumn="0" w:firstRowLastColumn="0" w:lastRowFirstColumn="0" w:lastRowLastColumn="0"/>
+            <w:tcW w:w="1890" w:type="dxa"/>
+            <w:shd w:val="clear" w:color="auto" w:fill="DEEAF6" w:themeFill="accent1" w:themeFillTint="33"/>
+          </w:tcPr>
+          <w:p>
+            <w:pPr>
+              <w:jc w:val="center"/>
+              <w:rPr>
+                <w:b w:val="0"/>
+              </w:rPr>
+            </w:pPr>
             <w:r>
               <w:rPr>
                 <w:b w:val="0"/>
@@ -1056,12 +1276,12 @@
         <w:tc>
           <w:tcPr>
             <w:tcW w:w="1623" w:type="dxa"/>
-            <w:shd w:val="clear" w:color="auto" w:fill="F2F2F2" w:themeFill="background1" w:themeFillShade="F2"/>
-          </w:tcPr>
-          <w:p>
-            <w:pPr>
-              <w:jc w:val="center"/>
-              <w:cnfStyle w:val="000000000000" w:firstRow="0" w:lastRow="0" w:firstColumn="0" w:lastColumn="0" w:oddVBand="0" w:evenVBand="0" w:oddHBand="0" w:evenHBand="0" w:firstRowFirstColumn="0" w:firstRowLastColumn="0" w:lastRowFirstColumn="0" w:lastRowLastColumn="0"/>
+            <w:shd w:val="clear" w:color="auto" w:fill="DEEAF6" w:themeFill="accent1" w:themeFillTint="33"/>
+          </w:tcPr>
+          <w:p>
+            <w:pPr>
+              <w:jc w:val="center"/>
+              <w:cnfStyle w:val="000000100000" w:firstRow="0" w:lastRow="0" w:firstColumn="0" w:lastColumn="0" w:oddVBand="0" w:evenVBand="0" w:oddHBand="1" w:evenHBand="0" w:firstRowFirstColumn="0" w:firstRowLastColumn="0" w:lastRowFirstColumn="0" w:lastRowLastColumn="0"/>
             </w:pPr>
             <w:r>
               <w:t>out</w:t>
@@ -1071,12 +1291,12 @@
         <w:tc>
           <w:tcPr>
             <w:tcW w:w="1257" w:type="dxa"/>
-            <w:shd w:val="clear" w:color="auto" w:fill="F2F2F2" w:themeFill="background1" w:themeFillShade="F2"/>
-          </w:tcPr>
-          <w:p>
-            <w:pPr>
-              <w:jc w:val="center"/>
-              <w:cnfStyle w:val="000000000000" w:firstRow="0" w:lastRow="0" w:firstColumn="0" w:lastColumn="0" w:oddVBand="0" w:evenVBand="0" w:oddHBand="0" w:evenHBand="0" w:firstRowFirstColumn="0" w:firstRowLastColumn="0" w:lastRowFirstColumn="0" w:lastRowLastColumn="0"/>
+            <w:shd w:val="clear" w:color="auto" w:fill="DEEAF6" w:themeFill="accent1" w:themeFillTint="33"/>
+          </w:tcPr>
+          <w:p>
+            <w:pPr>
+              <w:jc w:val="center"/>
+              <w:cnfStyle w:val="000000100000" w:firstRow="0" w:lastRow="0" w:firstColumn="0" w:lastColumn="0" w:oddVBand="0" w:evenVBand="0" w:oddHBand="1" w:evenHBand="0" w:firstRowFirstColumn="0" w:firstRowLastColumn="0" w:lastRowFirstColumn="0" w:lastRowLastColumn="0"/>
             </w:pPr>
             <w:r>
               <w:t>16</w:t>
@@ -1086,12 +1306,12 @@
         <w:tc>
           <w:tcPr>
             <w:tcW w:w="4580" w:type="dxa"/>
-            <w:shd w:val="clear" w:color="auto" w:fill="F2F2F2" w:themeFill="background1" w:themeFillShade="F2"/>
-          </w:tcPr>
-          <w:p>
-            <w:pPr>
-              <w:jc w:val="center"/>
-              <w:cnfStyle w:val="000000000000" w:firstRow="0" w:lastRow="0" w:firstColumn="0" w:lastColumn="0" w:oddVBand="0" w:evenVBand="0" w:oddHBand="0" w:evenHBand="0" w:firstRowFirstColumn="0" w:firstRowLastColumn="0" w:lastRowFirstColumn="0" w:lastRowLastColumn="0"/>
+            <w:shd w:val="clear" w:color="auto" w:fill="DEEAF6" w:themeFill="accent1" w:themeFillTint="33"/>
+          </w:tcPr>
+          <w:p>
+            <w:pPr>
+              <w:jc w:val="center"/>
+              <w:cnfStyle w:val="000000100000" w:firstRow="0" w:lastRow="0" w:firstColumn="0" w:lastColumn="0" w:oddVBand="0" w:evenVBand="0" w:oddHBand="1" w:evenHBand="0" w:firstRowFirstColumn="0" w:firstRowLastColumn="0" w:lastRowFirstColumn="0" w:lastRowLastColumn="0"/>
             </w:pPr>
             <w:r>
               <w:t>Right Parallel Digital Audio</w:t>
@@ -1139,7 +1359,7 @@
         <w:pStyle w:val="ListParagraph"/>
         <w:numPr>
           <w:ilvl w:val="1"/>
-          <w:numId w:val="1"/>
+          <w:numId w:val="2"/>
         </w:numPr>
       </w:pPr>
       <w:r>
@@ -1159,10 +1379,28 @@
       </w:r>
       <w:proofErr w:type="spellEnd"/>
       <w:r>
-        <w:t xml:space="preserve"> wave. If not, the input audio data will be pushed</w:t>
-      </w:r>
-      <w:r>
-        <w:t xml:space="preserve"> into the FIFO buffer and popped</w:t>
+        <w:t xml:space="preserve"> wave. </w:t>
+      </w:r>
+      <w:r>
+        <w:t xml:space="preserve">This wave will be generated by the </w:t>
+      </w:r>
+      <w:r>
+        <w:t>i2si_bist_gen.v</w:t>
+      </w:r>
+      <w:r>
+        <w:t xml:space="preserve"> module. </w:t>
+      </w:r>
+      <w:r>
+        <w:t>If not, the input audio data will be pushed</w:t>
+      </w:r>
+      <w:r>
+        <w:t xml:space="preserve"> into the FIFO buffer and </w:t>
+      </w:r>
+      <w:r>
+        <w:t xml:space="preserve">later </w:t>
+      </w:r>
+      <w:r>
+        <w:t>popped</w:t>
       </w:r>
       <w:r>
         <w:t xml:space="preserve">. </w:t>
@@ -1204,12 +1442,7 @@
         </w:numPr>
       </w:pPr>
       <w:r>
-        <w:t>Support audio input sample</w:t>
-      </w:r>
-      <w:bookmarkStart w:id="0" w:name="_GoBack"/>
-      <w:bookmarkEnd w:id="0"/>
-      <w:r>
-        <w:t xml:space="preserve"> rates of 8 </w:t>
+        <w:t xml:space="preserve">Support audio input sample rates of 8 </w:t>
       </w:r>
       <w:proofErr w:type="spellStart"/>
       <w:r>
@@ -1333,7 +1566,7 @@
         <w:t>i</w:t>
       </w:r>
       <w:r>
-        <w:t>_in_en</w:t>
+        <w:t>_en</w:t>
       </w:r>
       <w:r>
         <w:t>: i2s input is enabled</w:t>
@@ -1371,6 +1604,7 @@
         </w:numPr>
       </w:pPr>
       <w:r>
+        <w:lastRenderedPageBreak/>
         <w:t>Status Bits</w:t>
       </w:r>
     </w:p>
@@ -1427,7 +1661,6 @@
         </w:numPr>
       </w:pPr>
       <w:r>
-        <w:lastRenderedPageBreak/>
         <w:t>i2s</w:t>
       </w:r>
       <w:r>
@@ -1479,25 +1712,24 @@
     <w:tbl>
       <w:tblPr>
         <w:tblStyle w:val="GridTable2"/>
-        <w:tblW w:w="0" w:type="auto"/>
-        <w:jc w:val="center"/>
+        <w:tblW w:w="9393" w:type="dxa"/>
         <w:tblLook w:val="04A0" w:firstRow="1" w:lastRow="0" w:firstColumn="1" w:lastColumn="0" w:noHBand="0" w:noVBand="1"/>
       </w:tblPr>
       <w:tblGrid>
-        <w:gridCol w:w="2083"/>
-        <w:gridCol w:w="1257"/>
-        <w:gridCol w:w="4580"/>
+        <w:gridCol w:w="2132"/>
+        <w:gridCol w:w="1286"/>
+        <w:gridCol w:w="1286"/>
+        <w:gridCol w:w="4689"/>
       </w:tblGrid>
       <w:tr>
         <w:trPr>
           <w:cnfStyle w:val="100000000000" w:firstRow="1" w:lastRow="0" w:firstColumn="0" w:lastColumn="0" w:oddVBand="0" w:evenVBand="0" w:oddHBand="0" w:evenHBand="0" w:firstRowFirstColumn="0" w:firstRowLastColumn="0" w:lastRowFirstColumn="0" w:lastRowLastColumn="0"/>
-          <w:trHeight w:val="135"/>
-          <w:jc w:val="center"/>
+          <w:trHeight w:val="139"/>
         </w:trPr>
         <w:tc>
           <w:tcPr>
             <w:cnfStyle w:val="001000000000" w:firstRow="0" w:lastRow="0" w:firstColumn="1" w:lastColumn="0" w:oddVBand="0" w:evenVBand="0" w:oddHBand="0" w:evenHBand="0" w:firstRowFirstColumn="0" w:firstRowLastColumn="0" w:lastRowFirstColumn="0" w:lastRowLastColumn="0"/>
-            <w:tcW w:w="1890" w:type="dxa"/>
+            <w:tcW w:w="2132" w:type="dxa"/>
           </w:tcPr>
           <w:p>
             <w:pPr>
@@ -1510,7 +1742,7 @@
         </w:tc>
         <w:tc>
           <w:tcPr>
-            <w:tcW w:w="1257" w:type="dxa"/>
+            <w:tcW w:w="1286" w:type="dxa"/>
           </w:tcPr>
           <w:p>
             <w:pPr>
@@ -1518,13 +1750,27 @@
               <w:cnfStyle w:val="100000000000" w:firstRow="1" w:lastRow="0" w:firstColumn="0" w:lastColumn="0" w:oddVBand="0" w:evenVBand="0" w:oddHBand="0" w:evenHBand="0" w:firstRowFirstColumn="0" w:firstRowLastColumn="0" w:lastRowFirstColumn="0" w:lastRowLastColumn="0"/>
             </w:pPr>
             <w:r>
+              <w:t>Direction</w:t>
+            </w:r>
+          </w:p>
+        </w:tc>
+        <w:tc>
+          <w:tcPr>
+            <w:tcW w:w="1286" w:type="dxa"/>
+          </w:tcPr>
+          <w:p>
+            <w:pPr>
+              <w:jc w:val="center"/>
+              <w:cnfStyle w:val="100000000000" w:firstRow="1" w:lastRow="0" w:firstColumn="0" w:lastColumn="0" w:oddVBand="0" w:evenVBand="0" w:oddHBand="0" w:evenHBand="0" w:firstRowFirstColumn="0" w:firstRowLastColumn="0" w:lastRowFirstColumn="0" w:lastRowLastColumn="0"/>
+            </w:pPr>
+            <w:r>
               <w:t>Bits</w:t>
             </w:r>
           </w:p>
         </w:tc>
         <w:tc>
           <w:tcPr>
-            <w:tcW w:w="4580" w:type="dxa"/>
+            <w:tcW w:w="4689" w:type="dxa"/>
           </w:tcPr>
           <w:p>
             <w:pPr>
@@ -1540,12 +1786,12 @@
       <w:tr>
         <w:trPr>
           <w:cnfStyle w:val="000000100000" w:firstRow="0" w:lastRow="0" w:firstColumn="0" w:lastColumn="0" w:oddVBand="0" w:evenVBand="0" w:oddHBand="1" w:evenHBand="0" w:firstRowFirstColumn="0" w:firstRowLastColumn="0" w:lastRowFirstColumn="0" w:lastRowLastColumn="0"/>
-          <w:jc w:val="center"/>
+          <w:trHeight w:val="294"/>
         </w:trPr>
         <w:tc>
           <w:tcPr>
             <w:cnfStyle w:val="001000000000" w:firstRow="0" w:lastRow="0" w:firstColumn="1" w:lastColumn="0" w:oddVBand="0" w:evenVBand="0" w:oddHBand="0" w:evenHBand="0" w:firstRowFirstColumn="0" w:firstRowLastColumn="0" w:lastRowFirstColumn="0" w:lastRowLastColumn="0"/>
-            <w:tcW w:w="1890" w:type="dxa"/>
+            <w:tcW w:w="2132" w:type="dxa"/>
             <w:shd w:val="clear" w:color="auto" w:fill="DEEAF6" w:themeFill="accent1" w:themeFillTint="33"/>
           </w:tcPr>
           <w:p>
@@ -1567,7 +1813,22 @@
         </w:tc>
         <w:tc>
           <w:tcPr>
-            <w:tcW w:w="1257" w:type="dxa"/>
+            <w:tcW w:w="1286" w:type="dxa"/>
+            <w:shd w:val="clear" w:color="auto" w:fill="DEEAF6" w:themeFill="accent1" w:themeFillTint="33"/>
+          </w:tcPr>
+          <w:p>
+            <w:pPr>
+              <w:jc w:val="center"/>
+              <w:cnfStyle w:val="000000100000" w:firstRow="0" w:lastRow="0" w:firstColumn="0" w:lastColumn="0" w:oddVBand="0" w:evenVBand="0" w:oddHBand="1" w:evenHBand="0" w:firstRowFirstColumn="0" w:firstRowLastColumn="0" w:lastRowFirstColumn="0" w:lastRowLastColumn="0"/>
+            </w:pPr>
+            <w:r>
+              <w:t>in</w:t>
+            </w:r>
+          </w:p>
+        </w:tc>
+        <w:tc>
+          <w:tcPr>
+            <w:tcW w:w="1286" w:type="dxa"/>
             <w:shd w:val="clear" w:color="auto" w:fill="DEEAF6" w:themeFill="accent1" w:themeFillTint="33"/>
           </w:tcPr>
           <w:p>
@@ -1582,28 +1843,28 @@
         </w:tc>
         <w:tc>
           <w:tcPr>
-            <w:tcW w:w="4580" w:type="dxa"/>
-            <w:shd w:val="clear" w:color="auto" w:fill="DEEAF6" w:themeFill="accent1" w:themeFillTint="33"/>
-          </w:tcPr>
-          <w:p>
-            <w:pPr>
-              <w:jc w:val="center"/>
-              <w:cnfStyle w:val="000000100000" w:firstRow="0" w:lastRow="0" w:firstColumn="0" w:lastColumn="0" w:oddVBand="0" w:evenVBand="0" w:oddHBand="1" w:evenHBand="0" w:firstRowFirstColumn="0" w:firstRowLastColumn="0" w:lastRowFirstColumn="0" w:lastRowLastColumn="0"/>
-            </w:pPr>
-            <w:r>
-              <w:t>start value</w:t>
+            <w:tcW w:w="4689" w:type="dxa"/>
+            <w:shd w:val="clear" w:color="auto" w:fill="DEEAF6" w:themeFill="accent1" w:themeFillTint="33"/>
+          </w:tcPr>
+          <w:p>
+            <w:pPr>
+              <w:jc w:val="center"/>
+              <w:cnfStyle w:val="000000100000" w:firstRow="0" w:lastRow="0" w:firstColumn="0" w:lastColumn="0" w:oddVBand="0" w:evenVBand="0" w:oddHBand="1" w:evenHBand="0" w:firstRowFirstColumn="0" w:firstRowLastColumn="0" w:lastRowFirstColumn="0" w:lastRowLastColumn="0"/>
+            </w:pPr>
+            <w:r>
+              <w:t>Start Value</w:t>
             </w:r>
           </w:p>
         </w:tc>
       </w:tr>
       <w:tr>
         <w:trPr>
-          <w:jc w:val="center"/>
+          <w:trHeight w:val="281"/>
         </w:trPr>
         <w:tc>
           <w:tcPr>
             <w:cnfStyle w:val="001000000000" w:firstRow="0" w:lastRow="0" w:firstColumn="1" w:lastColumn="0" w:oddVBand="0" w:evenVBand="0" w:oddHBand="0" w:evenHBand="0" w:firstRowFirstColumn="0" w:firstRowLastColumn="0" w:lastRowFirstColumn="0" w:lastRowLastColumn="0"/>
-            <w:tcW w:w="1890" w:type="dxa"/>
+            <w:tcW w:w="2132" w:type="dxa"/>
             <w:shd w:val="clear" w:color="auto" w:fill="DEEAF6" w:themeFill="accent1" w:themeFillTint="33"/>
           </w:tcPr>
           <w:p>
@@ -1625,7 +1886,22 @@
         </w:tc>
         <w:tc>
           <w:tcPr>
-            <w:tcW w:w="1257" w:type="dxa"/>
+            <w:tcW w:w="1286" w:type="dxa"/>
+            <w:shd w:val="clear" w:color="auto" w:fill="DEEAF6" w:themeFill="accent1" w:themeFillTint="33"/>
+          </w:tcPr>
+          <w:p>
+            <w:pPr>
+              <w:jc w:val="center"/>
+              <w:cnfStyle w:val="000000000000" w:firstRow="0" w:lastRow="0" w:firstColumn="0" w:lastColumn="0" w:oddVBand="0" w:evenVBand="0" w:oddHBand="0" w:evenHBand="0" w:firstRowFirstColumn="0" w:firstRowLastColumn="0" w:lastRowFirstColumn="0" w:lastRowLastColumn="0"/>
+            </w:pPr>
+            <w:r>
+              <w:t>in</w:t>
+            </w:r>
+          </w:p>
+        </w:tc>
+        <w:tc>
+          <w:tcPr>
+            <w:tcW w:w="1286" w:type="dxa"/>
             <w:shd w:val="clear" w:color="auto" w:fill="DEEAF6" w:themeFill="accent1" w:themeFillTint="33"/>
           </w:tcPr>
           <w:p>
@@ -1640,16 +1916,19 @@
         </w:tc>
         <w:tc>
           <w:tcPr>
-            <w:tcW w:w="4580" w:type="dxa"/>
-            <w:shd w:val="clear" w:color="auto" w:fill="DEEAF6" w:themeFill="accent1" w:themeFillTint="33"/>
-          </w:tcPr>
-          <w:p>
-            <w:pPr>
-              <w:jc w:val="center"/>
-              <w:cnfStyle w:val="000000000000" w:firstRow="0" w:lastRow="0" w:firstColumn="0" w:lastColumn="0" w:oddVBand="0" w:evenVBand="0" w:oddHBand="0" w:evenHBand="0" w:firstRowFirstColumn="0" w:firstRowLastColumn="0" w:lastRowFirstColumn="0" w:lastRowLastColumn="0"/>
-            </w:pPr>
-            <w:r>
-              <w:t>increment</w:t>
+            <w:tcW w:w="4689" w:type="dxa"/>
+            <w:shd w:val="clear" w:color="auto" w:fill="DEEAF6" w:themeFill="accent1" w:themeFillTint="33"/>
+          </w:tcPr>
+          <w:p>
+            <w:pPr>
+              <w:jc w:val="center"/>
+              <w:cnfStyle w:val="000000000000" w:firstRow="0" w:lastRow="0" w:firstColumn="0" w:lastColumn="0" w:oddVBand="0" w:evenVBand="0" w:oddHBand="0" w:evenHBand="0" w:firstRowFirstColumn="0" w:firstRowLastColumn="0" w:lastRowFirstColumn="0" w:lastRowLastColumn="0"/>
+            </w:pPr>
+            <w:r>
+              <w:t>I</w:t>
+            </w:r>
+            <w:r>
+              <w:t>ncrement</w:t>
             </w:r>
           </w:p>
         </w:tc>
@@ -1657,12 +1936,12 @@
       <w:tr>
         <w:trPr>
           <w:cnfStyle w:val="000000100000" w:firstRow="0" w:lastRow="0" w:firstColumn="0" w:lastColumn="0" w:oddVBand="0" w:evenVBand="0" w:oddHBand="1" w:evenHBand="0" w:firstRowFirstColumn="0" w:firstRowLastColumn="0" w:lastRowFirstColumn="0" w:lastRowLastColumn="0"/>
-          <w:jc w:val="center"/>
+          <w:trHeight w:val="267"/>
         </w:trPr>
         <w:tc>
           <w:tcPr>
             <w:cnfStyle w:val="001000000000" w:firstRow="0" w:lastRow="0" w:firstColumn="1" w:lastColumn="0" w:oddVBand="0" w:evenVBand="0" w:oddHBand="0" w:evenHBand="0" w:firstRowFirstColumn="0" w:firstRowLastColumn="0" w:lastRowFirstColumn="0" w:lastRowLastColumn="0"/>
-            <w:tcW w:w="1890" w:type="dxa"/>
+            <w:tcW w:w="2132" w:type="dxa"/>
             <w:shd w:val="clear" w:color="auto" w:fill="DEEAF6" w:themeFill="accent1" w:themeFillTint="33"/>
           </w:tcPr>
           <w:p>
@@ -1677,14 +1956,35 @@
               <w:rPr>
                 <w:b w:val="0"/>
               </w:rPr>
-              <w:t>rf_bist_upper_limit</w:t>
+              <w:t>rf_bist_up</w:t>
+            </w:r>
+            <w:r>
+              <w:rPr>
+                <w:b w:val="0"/>
+              </w:rPr>
+              <w:t>_limit</w:t>
             </w:r>
             <w:proofErr w:type="spellEnd"/>
           </w:p>
         </w:tc>
         <w:tc>
           <w:tcPr>
-            <w:tcW w:w="1257" w:type="dxa"/>
+            <w:tcW w:w="1286" w:type="dxa"/>
+            <w:shd w:val="clear" w:color="auto" w:fill="DEEAF6" w:themeFill="accent1" w:themeFillTint="33"/>
+          </w:tcPr>
+          <w:p>
+            <w:pPr>
+              <w:jc w:val="center"/>
+              <w:cnfStyle w:val="000000100000" w:firstRow="0" w:lastRow="0" w:firstColumn="0" w:lastColumn="0" w:oddVBand="0" w:evenVBand="0" w:oddHBand="1" w:evenHBand="0" w:firstRowFirstColumn="0" w:firstRowLastColumn="0" w:lastRowFirstColumn="0" w:lastRowLastColumn="0"/>
+            </w:pPr>
+            <w:r>
+              <w:t>in</w:t>
+            </w:r>
+          </w:p>
+        </w:tc>
+        <w:tc>
+          <w:tcPr>
+            <w:tcW w:w="1286" w:type="dxa"/>
             <w:shd w:val="clear" w:color="auto" w:fill="DEEAF6" w:themeFill="accent1" w:themeFillTint="33"/>
           </w:tcPr>
           <w:p>
@@ -1699,16 +1999,96 @@
         </w:tc>
         <w:tc>
           <w:tcPr>
-            <w:tcW w:w="4580" w:type="dxa"/>
-            <w:shd w:val="clear" w:color="auto" w:fill="DEEAF6" w:themeFill="accent1" w:themeFillTint="33"/>
-          </w:tcPr>
-          <w:p>
-            <w:pPr>
-              <w:jc w:val="center"/>
-              <w:cnfStyle w:val="000000100000" w:firstRow="0" w:lastRow="0" w:firstColumn="0" w:lastColumn="0" w:oddVBand="0" w:evenVBand="0" w:oddHBand="1" w:evenHBand="0" w:firstRowFirstColumn="0" w:firstRowLastColumn="0" w:lastRowFirstColumn="0" w:lastRowLastColumn="0"/>
-            </w:pPr>
-            <w:r>
-              <w:t>upper limit</w:t>
+            <w:tcW w:w="4689" w:type="dxa"/>
+            <w:shd w:val="clear" w:color="auto" w:fill="DEEAF6" w:themeFill="accent1" w:themeFillTint="33"/>
+          </w:tcPr>
+          <w:p>
+            <w:pPr>
+              <w:jc w:val="center"/>
+              <w:cnfStyle w:val="000000100000" w:firstRow="0" w:lastRow="0" w:firstColumn="0" w:lastColumn="0" w:oddVBand="0" w:evenVBand="0" w:oddHBand="1" w:evenHBand="0" w:firstRowFirstColumn="0" w:firstRowLastColumn="0" w:lastRowFirstColumn="0" w:lastRowLastColumn="0"/>
+            </w:pPr>
+            <w:r>
+              <w:t>Upper L</w:t>
+            </w:r>
+            <w:r>
+              <w:t>imit</w:t>
+            </w:r>
+          </w:p>
+        </w:tc>
+      </w:tr>
+      <w:tr>
+        <w:trPr>
+          <w:trHeight w:val="283"/>
+        </w:trPr>
+        <w:tc>
+          <w:tcPr>
+            <w:cnfStyle w:val="001000000000" w:firstRow="0" w:lastRow="0" w:firstColumn="1" w:lastColumn="0" w:oddVBand="0" w:evenVBand="0" w:oddHBand="0" w:evenHBand="0" w:firstRowFirstColumn="0" w:firstRowLastColumn="0" w:lastRowFirstColumn="0" w:lastRowLastColumn="0"/>
+            <w:tcW w:w="2132" w:type="dxa"/>
+            <w:shd w:val="clear" w:color="auto" w:fill="F2F2F2" w:themeFill="background1" w:themeFillShade="F2"/>
+          </w:tcPr>
+          <w:p>
+            <w:pPr>
+              <w:jc w:val="center"/>
+              <w:rPr>
+                <w:b w:val="0"/>
+              </w:rPr>
+            </w:pPr>
+            <w:r>
+              <w:rPr>
+                <w:b w:val="0"/>
+              </w:rPr>
+              <w:t>i2si_bist_</w:t>
+            </w:r>
+            <w:r>
+              <w:rPr>
+                <w:b w:val="0"/>
+              </w:rPr>
+              <w:t>out_data</w:t>
+            </w:r>
+          </w:p>
+        </w:tc>
+        <w:tc>
+          <w:tcPr>
+            <w:tcW w:w="1286" w:type="dxa"/>
+            <w:shd w:val="clear" w:color="auto" w:fill="F2F2F2" w:themeFill="background1" w:themeFillShade="F2"/>
+          </w:tcPr>
+          <w:p>
+            <w:pPr>
+              <w:jc w:val="center"/>
+              <w:cnfStyle w:val="000000000000" w:firstRow="0" w:lastRow="0" w:firstColumn="0" w:lastColumn="0" w:oddVBand="0" w:evenVBand="0" w:oddHBand="0" w:evenHBand="0" w:firstRowFirstColumn="0" w:firstRowLastColumn="0" w:lastRowFirstColumn="0" w:lastRowLastColumn="0"/>
+            </w:pPr>
+            <w:r>
+              <w:t>out</w:t>
+            </w:r>
+          </w:p>
+        </w:tc>
+        <w:tc>
+          <w:tcPr>
+            <w:tcW w:w="1286" w:type="dxa"/>
+            <w:shd w:val="clear" w:color="auto" w:fill="F2F2F2" w:themeFill="background1" w:themeFillShade="F2"/>
+          </w:tcPr>
+          <w:p>
+            <w:pPr>
+              <w:jc w:val="center"/>
+              <w:cnfStyle w:val="000000000000" w:firstRow="0" w:lastRow="0" w:firstColumn="0" w:lastColumn="0" w:oddVBand="0" w:evenVBand="0" w:oddHBand="0" w:evenHBand="0" w:firstRowFirstColumn="0" w:firstRowLastColumn="0" w:lastRowFirstColumn="0" w:lastRowLastColumn="0"/>
+            </w:pPr>
+            <w:r>
+              <w:t>16</w:t>
+            </w:r>
+          </w:p>
+        </w:tc>
+        <w:tc>
+          <w:tcPr>
+            <w:tcW w:w="4689" w:type="dxa"/>
+            <w:shd w:val="clear" w:color="auto" w:fill="F2F2F2" w:themeFill="background1" w:themeFillShade="F2"/>
+          </w:tcPr>
+          <w:p>
+            <w:pPr>
+              <w:jc w:val="center"/>
+              <w:cnfStyle w:val="000000000000" w:firstRow="0" w:lastRow="0" w:firstColumn="0" w:lastColumn="0" w:oddVBand="0" w:evenVBand="0" w:oddHBand="0" w:evenHBand="0" w:firstRowFirstColumn="0" w:firstRowLastColumn="0" w:lastRowFirstColumn="0" w:lastRowLastColumn="0"/>
+            </w:pPr>
+            <w:r>
+              <w:t>Output Data</w:t>
             </w:r>
           </w:p>
         </w:tc>
@@ -2284,7 +2664,7 @@
               <w:cnfStyle w:val="000000000000" w:firstRow="0" w:lastRow="0" w:firstColumn="0" w:lastColumn="0" w:oddVBand="0" w:evenVBand="0" w:oddHBand="0" w:evenHBand="0" w:firstRowFirstColumn="0" w:firstRowLastColumn="0" w:lastRowFirstColumn="0" w:lastRowLastColumn="0"/>
             </w:pPr>
             <w:r>
-              <w:t>Output FIFO Asserts Ready to Send</w:t>
+              <w:t>Output Data</w:t>
             </w:r>
           </w:p>
         </w:tc>
@@ -2375,6 +2755,7 @@
       </w:tr>
       <w:tr>
         <w:trPr>
+          <w:trHeight w:val="292"/>
           <w:jc w:val="center"/>
         </w:trPr>
         <w:tc>
@@ -2698,6 +3079,534 @@
           </w:p>
         </w:tc>
       </w:tr>
+      <w:tr>
+        <w:trPr>
+          <w:cnfStyle w:val="000000100000" w:firstRow="0" w:lastRow="0" w:firstColumn="0" w:lastColumn="0" w:oddVBand="0" w:evenVBand="0" w:oddHBand="1" w:evenHBand="0" w:firstRowFirstColumn="0" w:firstRowLastColumn="0" w:lastRowFirstColumn="0" w:lastRowLastColumn="0"/>
+          <w:jc w:val="center"/>
+        </w:trPr>
+        <w:tc>
+          <w:tcPr>
+            <w:cnfStyle w:val="001000000000" w:firstRow="0" w:lastRow="0" w:firstColumn="1" w:lastColumn="0" w:oddVBand="0" w:evenVBand="0" w:oddHBand="0" w:evenHBand="0" w:firstRowFirstColumn="0" w:firstRowLastColumn="0" w:lastRowFirstColumn="0" w:lastRowLastColumn="0"/>
+            <w:tcW w:w="1890" w:type="dxa"/>
+            <w:shd w:val="clear" w:color="auto" w:fill="F2F2F2" w:themeFill="background1" w:themeFillShade="F2"/>
+          </w:tcPr>
+          <w:p>
+            <w:pPr>
+              <w:jc w:val="center"/>
+              <w:rPr>
+                <w:b w:val="0"/>
+              </w:rPr>
+            </w:pPr>
+            <w:r>
+              <w:rPr>
+                <w:b w:val="0"/>
+              </w:rPr>
+              <w:t>i2si_</w:t>
+            </w:r>
+            <w:r>
+              <w:rPr>
+                <w:b w:val="0"/>
+              </w:rPr>
+              <w:t>sck</w:t>
+            </w:r>
+          </w:p>
+        </w:tc>
+        <w:tc>
+          <w:tcPr>
+            <w:tcW w:w="1623" w:type="dxa"/>
+            <w:shd w:val="clear" w:color="auto" w:fill="F2F2F2" w:themeFill="background1" w:themeFillShade="F2"/>
+          </w:tcPr>
+          <w:p>
+            <w:pPr>
+              <w:jc w:val="center"/>
+              <w:cnfStyle w:val="000000100000" w:firstRow="0" w:lastRow="0" w:firstColumn="0" w:lastColumn="0" w:oddVBand="0" w:evenVBand="0" w:oddHBand="1" w:evenHBand="0" w:firstRowFirstColumn="0" w:firstRowLastColumn="0" w:lastRowFirstColumn="0" w:lastRowLastColumn="0"/>
+            </w:pPr>
+            <w:r>
+              <w:t>in</w:t>
+            </w:r>
+          </w:p>
+        </w:tc>
+        <w:tc>
+          <w:tcPr>
+            <w:tcW w:w="1257" w:type="dxa"/>
+            <w:shd w:val="clear" w:color="auto" w:fill="F2F2F2" w:themeFill="background1" w:themeFillShade="F2"/>
+          </w:tcPr>
+          <w:p>
+            <w:pPr>
+              <w:jc w:val="center"/>
+              <w:cnfStyle w:val="000000100000" w:firstRow="0" w:lastRow="0" w:firstColumn="0" w:lastColumn="0" w:oddVBand="0" w:evenVBand="0" w:oddHBand="1" w:evenHBand="0" w:firstRowFirstColumn="0" w:firstRowLastColumn="0" w:lastRowFirstColumn="0" w:lastRowLastColumn="0"/>
+            </w:pPr>
+            <w:r>
+              <w:t>1</w:t>
+            </w:r>
+          </w:p>
+        </w:tc>
+        <w:tc>
+          <w:tcPr>
+            <w:tcW w:w="4580" w:type="dxa"/>
+            <w:shd w:val="clear" w:color="auto" w:fill="F2F2F2" w:themeFill="background1" w:themeFillShade="F2"/>
+          </w:tcPr>
+          <w:p>
+            <w:pPr>
+              <w:jc w:val="center"/>
+              <w:cnfStyle w:val="000000100000" w:firstRow="0" w:lastRow="0" w:firstColumn="0" w:lastColumn="0" w:oddVBand="0" w:evenVBand="0" w:oddHBand="1" w:evenHBand="0" w:firstRowFirstColumn="0" w:firstRowLastColumn="0" w:lastRowFirstColumn="0" w:lastRowLastColumn="0"/>
+            </w:pPr>
+            <w:r>
+              <w:t>Digital Audio Bit Clock (max of 48kHz)</w:t>
+            </w:r>
+          </w:p>
+        </w:tc>
+      </w:tr>
+      <w:tr>
+        <w:trPr>
+          <w:jc w:val="center"/>
+        </w:trPr>
+        <w:tc>
+          <w:tcPr>
+            <w:cnfStyle w:val="001000000000" w:firstRow="0" w:lastRow="0" w:firstColumn="1" w:lastColumn="0" w:oddVBand="0" w:evenVBand="0" w:oddHBand="0" w:evenHBand="0" w:firstRowFirstColumn="0" w:firstRowLastColumn="0" w:lastRowFirstColumn="0" w:lastRowLastColumn="0"/>
+            <w:tcW w:w="1890" w:type="dxa"/>
+            <w:shd w:val="clear" w:color="auto" w:fill="F2F2F2" w:themeFill="background1" w:themeFillShade="F2"/>
+          </w:tcPr>
+          <w:p>
+            <w:pPr>
+              <w:jc w:val="center"/>
+              <w:rPr>
+                <w:b w:val="0"/>
+              </w:rPr>
+            </w:pPr>
+            <w:r>
+              <w:rPr>
+                <w:b w:val="0"/>
+              </w:rPr>
+              <w:t>i2si_sd</w:t>
+            </w:r>
+          </w:p>
+        </w:tc>
+        <w:tc>
+          <w:tcPr>
+            <w:tcW w:w="1623" w:type="dxa"/>
+            <w:shd w:val="clear" w:color="auto" w:fill="F2F2F2" w:themeFill="background1" w:themeFillShade="F2"/>
+          </w:tcPr>
+          <w:p>
+            <w:pPr>
+              <w:jc w:val="center"/>
+              <w:cnfStyle w:val="000000000000" w:firstRow="0" w:lastRow="0" w:firstColumn="0" w:lastColumn="0" w:oddVBand="0" w:evenVBand="0" w:oddHBand="0" w:evenHBand="0" w:firstRowFirstColumn="0" w:firstRowLastColumn="0" w:lastRowFirstColumn="0" w:lastRowLastColumn="0"/>
+            </w:pPr>
+            <w:r>
+              <w:t>in</w:t>
+            </w:r>
+          </w:p>
+        </w:tc>
+        <w:tc>
+          <w:tcPr>
+            <w:tcW w:w="1257" w:type="dxa"/>
+            <w:shd w:val="clear" w:color="auto" w:fill="F2F2F2" w:themeFill="background1" w:themeFillShade="F2"/>
+          </w:tcPr>
+          <w:p>
+            <w:pPr>
+              <w:jc w:val="center"/>
+              <w:cnfStyle w:val="000000000000" w:firstRow="0" w:lastRow="0" w:firstColumn="0" w:lastColumn="0" w:oddVBand="0" w:evenVBand="0" w:oddHBand="0" w:evenHBand="0" w:firstRowFirstColumn="0" w:firstRowLastColumn="0" w:lastRowFirstColumn="0" w:lastRowLastColumn="0"/>
+            </w:pPr>
+            <w:r>
+              <w:t>1</w:t>
+            </w:r>
+          </w:p>
+        </w:tc>
+        <w:tc>
+          <w:tcPr>
+            <w:tcW w:w="4580" w:type="dxa"/>
+            <w:shd w:val="clear" w:color="auto" w:fill="F2F2F2" w:themeFill="background1" w:themeFillShade="F2"/>
+          </w:tcPr>
+          <w:p>
+            <w:pPr>
+              <w:jc w:val="center"/>
+              <w:cnfStyle w:val="000000000000" w:firstRow="0" w:lastRow="0" w:firstColumn="0" w:lastColumn="0" w:oddVBand="0" w:evenVBand="0" w:oddHBand="0" w:evenHBand="0" w:firstRowFirstColumn="0" w:firstRowLastColumn="0" w:lastRowFirstColumn="0" w:lastRowLastColumn="0"/>
+            </w:pPr>
+            <w:r>
+              <w:t>Digital Audio Serial Data</w:t>
+            </w:r>
+          </w:p>
+        </w:tc>
+      </w:tr>
+      <w:tr>
+        <w:trPr>
+          <w:cnfStyle w:val="000000100000" w:firstRow="0" w:lastRow="0" w:firstColumn="0" w:lastColumn="0" w:oddVBand="0" w:evenVBand="0" w:oddHBand="1" w:evenHBand="0" w:firstRowFirstColumn="0" w:firstRowLastColumn="0" w:lastRowFirstColumn="0" w:lastRowLastColumn="0"/>
+          <w:jc w:val="center"/>
+        </w:trPr>
+        <w:tc>
+          <w:tcPr>
+            <w:cnfStyle w:val="001000000000" w:firstRow="0" w:lastRow="0" w:firstColumn="1" w:lastColumn="0" w:oddVBand="0" w:evenVBand="0" w:oddHBand="0" w:evenHBand="0" w:firstRowFirstColumn="0" w:firstRowLastColumn="0" w:lastRowFirstColumn="0" w:lastRowLastColumn="0"/>
+            <w:tcW w:w="1890" w:type="dxa"/>
+            <w:shd w:val="clear" w:color="auto" w:fill="F2F2F2" w:themeFill="background1" w:themeFillShade="F2"/>
+          </w:tcPr>
+          <w:p>
+            <w:pPr>
+              <w:jc w:val="center"/>
+              <w:rPr>
+                <w:b w:val="0"/>
+              </w:rPr>
+            </w:pPr>
+            <w:r>
+              <w:rPr>
+                <w:b w:val="0"/>
+              </w:rPr>
+              <w:t>i2si_ws</w:t>
+            </w:r>
+          </w:p>
+        </w:tc>
+        <w:tc>
+          <w:tcPr>
+            <w:tcW w:w="1623" w:type="dxa"/>
+            <w:shd w:val="clear" w:color="auto" w:fill="F2F2F2" w:themeFill="background1" w:themeFillShade="F2"/>
+          </w:tcPr>
+          <w:p>
+            <w:pPr>
+              <w:jc w:val="center"/>
+              <w:cnfStyle w:val="000000100000" w:firstRow="0" w:lastRow="0" w:firstColumn="0" w:lastColumn="0" w:oddVBand="0" w:evenVBand="0" w:oddHBand="1" w:evenHBand="0" w:firstRowFirstColumn="0" w:firstRowLastColumn="0" w:lastRowFirstColumn="0" w:lastRowLastColumn="0"/>
+            </w:pPr>
+            <w:r>
+              <w:t>in</w:t>
+            </w:r>
+          </w:p>
+        </w:tc>
+        <w:tc>
+          <w:tcPr>
+            <w:tcW w:w="1257" w:type="dxa"/>
+            <w:shd w:val="clear" w:color="auto" w:fill="F2F2F2" w:themeFill="background1" w:themeFillShade="F2"/>
+          </w:tcPr>
+          <w:p>
+            <w:pPr>
+              <w:jc w:val="center"/>
+              <w:cnfStyle w:val="000000100000" w:firstRow="0" w:lastRow="0" w:firstColumn="0" w:lastColumn="0" w:oddVBand="0" w:evenVBand="0" w:oddHBand="1" w:evenHBand="0" w:firstRowFirstColumn="0" w:firstRowLastColumn="0" w:lastRowFirstColumn="0" w:lastRowLastColumn="0"/>
+            </w:pPr>
+            <w:r>
+              <w:t>1</w:t>
+            </w:r>
+          </w:p>
+        </w:tc>
+        <w:tc>
+          <w:tcPr>
+            <w:tcW w:w="4580" w:type="dxa"/>
+            <w:shd w:val="clear" w:color="auto" w:fill="F2F2F2" w:themeFill="background1" w:themeFillShade="F2"/>
+          </w:tcPr>
+          <w:p>
+            <w:pPr>
+              <w:jc w:val="center"/>
+              <w:cnfStyle w:val="000000100000" w:firstRow="0" w:lastRow="0" w:firstColumn="0" w:lastColumn="0" w:oddVBand="0" w:evenVBand="0" w:oddHBand="1" w:evenHBand="0" w:firstRowFirstColumn="0" w:firstRowLastColumn="0" w:lastRowFirstColumn="0" w:lastRowLastColumn="0"/>
+            </w:pPr>
+            <w:r>
+              <w:t>Word Select (Left/Right Audio Channel</w:t>
+            </w:r>
+            <w:r>
+              <w:t>)</w:t>
+            </w:r>
+          </w:p>
+        </w:tc>
+      </w:tr>
+      <w:tr>
+        <w:trPr>
+          <w:jc w:val="center"/>
+        </w:trPr>
+        <w:tc>
+          <w:tcPr>
+            <w:cnfStyle w:val="001000000000" w:firstRow="0" w:lastRow="0" w:firstColumn="1" w:lastColumn="0" w:oddVBand="0" w:evenVBand="0" w:oddHBand="0" w:evenHBand="0" w:firstRowFirstColumn="0" w:firstRowLastColumn="0" w:lastRowFirstColumn="0" w:lastRowLastColumn="0"/>
+            <w:tcW w:w="1890" w:type="dxa"/>
+            <w:shd w:val="clear" w:color="auto" w:fill="DEEAF6" w:themeFill="accent1" w:themeFillTint="33"/>
+          </w:tcPr>
+          <w:p>
+            <w:pPr>
+              <w:jc w:val="center"/>
+              <w:rPr>
+                <w:b w:val="0"/>
+              </w:rPr>
+            </w:pPr>
+            <w:r>
+              <w:rPr>
+                <w:b w:val="0"/>
+              </w:rPr>
+              <w:t>i2si_en</w:t>
+            </w:r>
+          </w:p>
+        </w:tc>
+        <w:tc>
+          <w:tcPr>
+            <w:tcW w:w="1623" w:type="dxa"/>
+            <w:shd w:val="clear" w:color="auto" w:fill="DEEAF6" w:themeFill="accent1" w:themeFillTint="33"/>
+          </w:tcPr>
+          <w:p>
+            <w:pPr>
+              <w:jc w:val="center"/>
+              <w:cnfStyle w:val="000000000000" w:firstRow="0" w:lastRow="0" w:firstColumn="0" w:lastColumn="0" w:oddVBand="0" w:evenVBand="0" w:oddHBand="0" w:evenHBand="0" w:firstRowFirstColumn="0" w:firstRowLastColumn="0" w:lastRowFirstColumn="0" w:lastRowLastColumn="0"/>
+            </w:pPr>
+            <w:r>
+              <w:t>in</w:t>
+            </w:r>
+          </w:p>
+        </w:tc>
+        <w:tc>
+          <w:tcPr>
+            <w:tcW w:w="1257" w:type="dxa"/>
+            <w:shd w:val="clear" w:color="auto" w:fill="DEEAF6" w:themeFill="accent1" w:themeFillTint="33"/>
+          </w:tcPr>
+          <w:p>
+            <w:pPr>
+              <w:jc w:val="center"/>
+              <w:cnfStyle w:val="000000000000" w:firstRow="0" w:lastRow="0" w:firstColumn="0" w:lastColumn="0" w:oddVBand="0" w:evenVBand="0" w:oddHBand="0" w:evenHBand="0" w:firstRowFirstColumn="0" w:firstRowLastColumn="0" w:lastRowFirstColumn="0" w:lastRowLastColumn="0"/>
+            </w:pPr>
+            <w:r>
+              <w:t>1</w:t>
+            </w:r>
+          </w:p>
+        </w:tc>
+        <w:tc>
+          <w:tcPr>
+            <w:tcW w:w="4580" w:type="dxa"/>
+            <w:shd w:val="clear" w:color="auto" w:fill="DEEAF6" w:themeFill="accent1" w:themeFillTint="33"/>
+          </w:tcPr>
+          <w:p>
+            <w:pPr>
+              <w:jc w:val="center"/>
+              <w:cnfStyle w:val="000000000000" w:firstRow="0" w:lastRow="0" w:firstColumn="0" w:lastColumn="0" w:oddVBand="0" w:evenVBand="0" w:oddHBand="0" w:evenHBand="0" w:firstRowFirstColumn="0" w:firstRowLastColumn="0" w:lastRowFirstColumn="0" w:lastRowLastColumn="0"/>
+            </w:pPr>
+            <w:r>
+              <w:t>i2s input is enabled</w:t>
+            </w:r>
+          </w:p>
+        </w:tc>
+      </w:tr>
+      <w:tr>
+        <w:trPr>
+          <w:cnfStyle w:val="000000100000" w:firstRow="0" w:lastRow="0" w:firstColumn="0" w:lastColumn="0" w:oddVBand="0" w:evenVBand="0" w:oddHBand="1" w:evenHBand="0" w:firstRowFirstColumn="0" w:firstRowLastColumn="0" w:lastRowFirstColumn="0" w:lastRowLastColumn="0"/>
+          <w:jc w:val="center"/>
+        </w:trPr>
+        <w:tc>
+          <w:tcPr>
+            <w:cnfStyle w:val="001000000000" w:firstRow="0" w:lastRow="0" w:firstColumn="1" w:lastColumn="0" w:oddVBand="0" w:evenVBand="0" w:oddHBand="0" w:evenHBand="0" w:firstRowFirstColumn="0" w:firstRowLastColumn="0" w:lastRowFirstColumn="0" w:lastRowLastColumn="0"/>
+            <w:tcW w:w="1890" w:type="dxa"/>
+            <w:shd w:val="clear" w:color="auto" w:fill="F2F2F2" w:themeFill="background1" w:themeFillShade="F2"/>
+          </w:tcPr>
+          <w:p>
+            <w:pPr>
+              <w:jc w:val="center"/>
+              <w:rPr>
+                <w:b w:val="0"/>
+              </w:rPr>
+            </w:pPr>
+            <w:r>
+              <w:rPr>
+                <w:b w:val="0"/>
+              </w:rPr>
+              <w:t>i2si</w:t>
+            </w:r>
+            <w:r>
+              <w:rPr>
+                <w:b w:val="0"/>
+              </w:rPr>
+              <w:t>_lft</w:t>
+            </w:r>
+          </w:p>
+        </w:tc>
+        <w:tc>
+          <w:tcPr>
+            <w:tcW w:w="1623" w:type="dxa"/>
+            <w:shd w:val="clear" w:color="auto" w:fill="F2F2F2" w:themeFill="background1" w:themeFillShade="F2"/>
+          </w:tcPr>
+          <w:p>
+            <w:pPr>
+              <w:jc w:val="center"/>
+              <w:cnfStyle w:val="000000100000" w:firstRow="0" w:lastRow="0" w:firstColumn="0" w:lastColumn="0" w:oddVBand="0" w:evenVBand="0" w:oddHBand="1" w:evenHBand="0" w:firstRowFirstColumn="0" w:firstRowLastColumn="0" w:lastRowFirstColumn="0" w:lastRowLastColumn="0"/>
+            </w:pPr>
+            <w:r>
+              <w:t>out</w:t>
+            </w:r>
+          </w:p>
+        </w:tc>
+        <w:tc>
+          <w:tcPr>
+            <w:tcW w:w="1257" w:type="dxa"/>
+            <w:shd w:val="clear" w:color="auto" w:fill="F2F2F2" w:themeFill="background1" w:themeFillShade="F2"/>
+          </w:tcPr>
+          <w:p>
+            <w:pPr>
+              <w:jc w:val="center"/>
+              <w:cnfStyle w:val="000000100000" w:firstRow="0" w:lastRow="0" w:firstColumn="0" w:lastColumn="0" w:oddVBand="0" w:evenVBand="0" w:oddHBand="1" w:evenHBand="0" w:firstRowFirstColumn="0" w:firstRowLastColumn="0" w:lastRowFirstColumn="0" w:lastRowLastColumn="0"/>
+            </w:pPr>
+            <w:r>
+              <w:t>16</w:t>
+            </w:r>
+          </w:p>
+        </w:tc>
+        <w:tc>
+          <w:tcPr>
+            <w:tcW w:w="4580" w:type="dxa"/>
+            <w:shd w:val="clear" w:color="auto" w:fill="F2F2F2" w:themeFill="background1" w:themeFillShade="F2"/>
+          </w:tcPr>
+          <w:p>
+            <w:pPr>
+              <w:jc w:val="center"/>
+              <w:cnfStyle w:val="000000100000" w:firstRow="0" w:lastRow="0" w:firstColumn="0" w:lastColumn="0" w:oddVBand="0" w:evenVBand="0" w:oddHBand="1" w:evenHBand="0" w:firstRowFirstColumn="0" w:firstRowLastColumn="0" w:lastRowFirstColumn="0" w:lastRowLastColumn="0"/>
+            </w:pPr>
+            <w:r>
+              <w:t>Left Audio</w:t>
+            </w:r>
+          </w:p>
+        </w:tc>
+      </w:tr>
+      <w:tr>
+        <w:trPr>
+          <w:jc w:val="center"/>
+        </w:trPr>
+        <w:tc>
+          <w:tcPr>
+            <w:cnfStyle w:val="001000000000" w:firstRow="0" w:lastRow="0" w:firstColumn="1" w:lastColumn="0" w:oddVBand="0" w:evenVBand="0" w:oddHBand="0" w:evenHBand="0" w:firstRowFirstColumn="0" w:firstRowLastColumn="0" w:lastRowFirstColumn="0" w:lastRowLastColumn="0"/>
+            <w:tcW w:w="1890" w:type="dxa"/>
+            <w:shd w:val="clear" w:color="auto" w:fill="F2F2F2" w:themeFill="background1" w:themeFillShade="F2"/>
+          </w:tcPr>
+          <w:p>
+            <w:pPr>
+              <w:jc w:val="center"/>
+              <w:rPr>
+                <w:b w:val="0"/>
+              </w:rPr>
+            </w:pPr>
+            <w:r>
+              <w:rPr>
+                <w:b w:val="0"/>
+              </w:rPr>
+              <w:t>i2si</w:t>
+            </w:r>
+            <w:r>
+              <w:rPr>
+                <w:b w:val="0"/>
+              </w:rPr>
+              <w:t>_rgt</w:t>
+            </w:r>
+          </w:p>
+        </w:tc>
+        <w:tc>
+          <w:tcPr>
+            <w:tcW w:w="1623" w:type="dxa"/>
+            <w:shd w:val="clear" w:color="auto" w:fill="F2F2F2" w:themeFill="background1" w:themeFillShade="F2"/>
+          </w:tcPr>
+          <w:p>
+            <w:pPr>
+              <w:jc w:val="center"/>
+              <w:cnfStyle w:val="000000000000" w:firstRow="0" w:lastRow="0" w:firstColumn="0" w:lastColumn="0" w:oddVBand="0" w:evenVBand="0" w:oddHBand="0" w:evenHBand="0" w:firstRowFirstColumn="0" w:firstRowLastColumn="0" w:lastRowFirstColumn="0" w:lastRowLastColumn="0"/>
+            </w:pPr>
+            <w:r>
+              <w:t>out</w:t>
+            </w:r>
+          </w:p>
+        </w:tc>
+        <w:tc>
+          <w:tcPr>
+            <w:tcW w:w="1257" w:type="dxa"/>
+            <w:shd w:val="clear" w:color="auto" w:fill="F2F2F2" w:themeFill="background1" w:themeFillShade="F2"/>
+          </w:tcPr>
+          <w:p>
+            <w:pPr>
+              <w:jc w:val="center"/>
+              <w:cnfStyle w:val="000000000000" w:firstRow="0" w:lastRow="0" w:firstColumn="0" w:lastColumn="0" w:oddVBand="0" w:evenVBand="0" w:oddHBand="0" w:evenHBand="0" w:firstRowFirstColumn="0" w:firstRowLastColumn="0" w:lastRowFirstColumn="0" w:lastRowLastColumn="0"/>
+            </w:pPr>
+            <w:r>
+              <w:t>16</w:t>
+            </w:r>
+          </w:p>
+        </w:tc>
+        <w:tc>
+          <w:tcPr>
+            <w:tcW w:w="4580" w:type="dxa"/>
+            <w:shd w:val="clear" w:color="auto" w:fill="F2F2F2" w:themeFill="background1" w:themeFillShade="F2"/>
+          </w:tcPr>
+          <w:p>
+            <w:pPr>
+              <w:jc w:val="center"/>
+              <w:cnfStyle w:val="000000000000" w:firstRow="0" w:lastRow="0" w:firstColumn="0" w:lastColumn="0" w:oddVBand="0" w:evenVBand="0" w:oddHBand="0" w:evenHBand="0" w:firstRowFirstColumn="0" w:firstRowLastColumn="0" w:lastRowFirstColumn="0" w:lastRowLastColumn="0"/>
+            </w:pPr>
+            <w:r>
+              <w:t>Right Audio</w:t>
+            </w:r>
+          </w:p>
+        </w:tc>
+      </w:tr>
+      <w:tr>
+        <w:trPr>
+          <w:cnfStyle w:val="000000100000" w:firstRow="0" w:lastRow="0" w:firstColumn="0" w:lastColumn="0" w:oddVBand="0" w:evenVBand="0" w:oddHBand="1" w:evenHBand="0" w:firstRowFirstColumn="0" w:firstRowLastColumn="0" w:lastRowFirstColumn="0" w:lastRowLastColumn="0"/>
+          <w:jc w:val="center"/>
+        </w:trPr>
+        <w:tc>
+          <w:tcPr>
+            <w:cnfStyle w:val="001000000000" w:firstRow="0" w:lastRow="0" w:firstColumn="1" w:lastColumn="0" w:oddVBand="0" w:evenVBand="0" w:oddHBand="0" w:evenHBand="0" w:firstRowFirstColumn="0" w:firstRowLastColumn="0" w:lastRowFirstColumn="0" w:lastRowLastColumn="0"/>
+            <w:tcW w:w="1890" w:type="dxa"/>
+            <w:shd w:val="clear" w:color="auto" w:fill="DEEAF6" w:themeFill="accent1" w:themeFillTint="33"/>
+          </w:tcPr>
+          <w:p>
+            <w:pPr>
+              <w:jc w:val="center"/>
+              <w:rPr>
+                <w:b w:val="0"/>
+              </w:rPr>
+            </w:pPr>
+            <w:r>
+              <w:rPr>
+                <w:b w:val="0"/>
+              </w:rPr>
+              <w:t>i2si_</w:t>
+            </w:r>
+            <w:r>
+              <w:rPr>
+                <w:b w:val="0"/>
+              </w:rPr>
+              <w:t>xfc</w:t>
+            </w:r>
+          </w:p>
+        </w:tc>
+        <w:tc>
+          <w:tcPr>
+            <w:tcW w:w="1623" w:type="dxa"/>
+            <w:shd w:val="clear" w:color="auto" w:fill="DEEAF6" w:themeFill="accent1" w:themeFillTint="33"/>
+          </w:tcPr>
+          <w:p>
+            <w:pPr>
+              <w:jc w:val="center"/>
+              <w:cnfStyle w:val="000000100000" w:firstRow="0" w:lastRow="0" w:firstColumn="0" w:lastColumn="0" w:oddVBand="0" w:evenVBand="0" w:oddHBand="1" w:evenHBand="0" w:firstRowFirstColumn="0" w:firstRowLastColumn="0" w:lastRowFirstColumn="0" w:lastRowLastColumn="0"/>
+            </w:pPr>
+            <w:r>
+              <w:t>out</w:t>
+            </w:r>
+          </w:p>
+        </w:tc>
+        <w:tc>
+          <w:tcPr>
+            <w:tcW w:w="1257" w:type="dxa"/>
+            <w:shd w:val="clear" w:color="auto" w:fill="DEEAF6" w:themeFill="accent1" w:themeFillTint="33"/>
+          </w:tcPr>
+          <w:p>
+            <w:pPr>
+              <w:jc w:val="center"/>
+              <w:cnfStyle w:val="000000100000" w:firstRow="0" w:lastRow="0" w:firstColumn="0" w:lastColumn="0" w:oddVBand="0" w:evenVBand="0" w:oddHBand="1" w:evenHBand="0" w:firstRowFirstColumn="0" w:firstRowLastColumn="0" w:lastRowFirstColumn="0" w:lastRowLastColumn="0"/>
+            </w:pPr>
+            <w:r>
+              <w:t>1</w:t>
+            </w:r>
+          </w:p>
+        </w:tc>
+        <w:tc>
+          <w:tcPr>
+            <w:tcW w:w="4580" w:type="dxa"/>
+            <w:shd w:val="clear" w:color="auto" w:fill="DEEAF6" w:themeFill="accent1" w:themeFillTint="33"/>
+          </w:tcPr>
+          <w:p>
+            <w:pPr>
+              <w:jc w:val="center"/>
+              <w:cnfStyle w:val="000000100000" w:firstRow="0" w:lastRow="0" w:firstColumn="0" w:lastColumn="0" w:oddVBand="0" w:evenVBand="0" w:oddHBand="1" w:evenHBand="0" w:firstRowFirstColumn="0" w:firstRowLastColumn="0" w:lastRowFirstColumn="0" w:lastRowLastColumn="0"/>
+            </w:pPr>
+            <w:r>
+              <w:t>Read Data Transfer Complete</w:t>
+            </w:r>
+          </w:p>
+        </w:tc>
+      </w:tr>
     </w:tbl>
     <w:p/>
     <w:p>
@@ -2729,9 +3638,9 @@
         </w:rPr>
         <w:drawing>
           <wp:inline distT="0" distB="0" distL="0" distR="0">
-            <wp:extent cx="5936615" cy="3282286"/>
-            <wp:effectExtent l="0" t="0" r="0" b="0"/>
-            <wp:docPr id="1" name="Picture 1" descr="C:\Users\Zachary\Downloads\Copy of i2s_in.png"/>
+            <wp:extent cx="5943600" cy="3044825"/>
+            <wp:effectExtent l="0" t="0" r="0" b="3175"/>
+            <wp:docPr id="2" name="Picture 2" descr="C:\Users\Zachary\Downloads\Copy of i2s_in.png"/>
             <wp:cNvGraphicFramePr>
               <a:graphicFrameLocks xmlns:a="http://schemas.openxmlformats.org/drawingml/2006/main" noChangeAspect="1"/>
             </wp:cNvGraphicFramePr>
@@ -2739,7 +3648,7 @@
               <a:graphicData uri="http://schemas.openxmlformats.org/drawingml/2006/picture">
                 <pic:pic xmlns:pic="http://schemas.openxmlformats.org/drawingml/2006/picture">
                   <pic:nvPicPr>
-                    <pic:cNvPr id="0" name="Picture 3" descr="C:\Users\Zachary\Downloads\Copy of i2s_in.png"/>
+                    <pic:cNvPr id="0" name="Picture 1" descr="C:\Users\Zachary\Downloads\Copy of i2s_in.png"/>
                     <pic:cNvPicPr>
                       <a:picLocks noChangeAspect="1" noChangeArrowheads="1"/>
                     </pic:cNvPicPr>
@@ -2760,7 +3669,7 @@
                   <pic:spPr bwMode="auto">
                     <a:xfrm>
                       <a:off x="0" y="0"/>
-                      <a:ext cx="5940823" cy="3284612"/>
+                      <a:ext cx="5943600" cy="3044825"/>
                     </a:xfrm>
                     <a:prstGeom prst="rect">
                       <a:avLst/>
@@ -2807,7 +3716,10 @@
         <w:t xml:space="preserve">Verification: </w:t>
       </w:r>
     </w:p>
-    <w:p/>
+    <w:p>
+      <w:bookmarkStart w:id="0" w:name="_GoBack"/>
+      <w:bookmarkEnd w:id="0"/>
+    </w:p>
     <w:sectPr>
       <w:pgSz w:w="12240" w:h="15840"/>
       <w:pgMar w:top="1440" w:right="1440" w:bottom="1440" w:left="1440" w:header="720" w:footer="720" w:gutter="0"/>

</xml_diff>